<commit_message>
Guidance on using OpenSim simulation on angle inversion revised by Xijin
</commit_message>
<xml_diff>
--- a/Guidance on Using OpenSim Simulation on Ankle Inversions.docx
+++ b/Guidance on Using OpenSim Simulation on Ankle Inversions.docx
@@ -1,6 +1,6 @@
 
 <file path=word/document.xml><?xml version="1.0" encoding="utf-8"?>
-<w:document xmlns:wpc="http://schemas.microsoft.com/office/word/2010/wordprocessingCanvas" xmlns:cx="http://schemas.microsoft.com/office/drawing/2014/chartex" xmlns:cx1="http://schemas.microsoft.com/office/drawing/2015/9/8/chartex" xmlns:cx2="http://schemas.microsoft.com/office/drawing/2015/10/21/chartex" xmlns:cx3="http://schemas.microsoft.com/office/drawing/2016/5/9/chartex" xmlns:cx4="http://schemas.microsoft.com/office/drawing/2016/5/10/chartex" xmlns:cx5="http://schemas.microsoft.com/office/drawing/2016/5/11/chartex" xmlns:cx6="http://schemas.microsoft.com/office/drawing/2016/5/12/chartex" xmlns:cx7="http://schemas.microsoft.com/office/drawing/2016/5/13/chartex" xmlns:cx8="http://schemas.microsoft.com/office/drawing/2016/5/14/chartex" xmlns:mc="http://schemas.openxmlformats.org/markup-compatibility/2006" xmlns:aink="http://schemas.microsoft.com/office/drawing/2016/ink" xmlns:am3d="http://schemas.microsoft.com/office/drawing/2017/model3d" xmlns:o="urn:schemas-microsoft-com:office:office" xmlns:r="http://schemas.openxmlformats.org/officeDocument/2006/relationships" xmlns:m="http://schemas.openxmlformats.org/officeDocument/2006/math" xmlns:v="urn:schemas-microsoft-com:vml" xmlns:wp14="http://schemas.microsoft.com/office/word/2010/wordprocessingDrawing" xmlns:wp="http://schemas.openxmlformats.org/drawingml/2006/wordprocessingDrawing" xmlns:w10="urn:schemas-microsoft-com:office:word" xmlns:w="http://schemas.openxmlformats.org/wordprocessingml/2006/main" xmlns:w14="http://schemas.microsoft.com/office/word/2010/wordml" xmlns:w15="http://schemas.microsoft.com/office/word/2012/wordml" xmlns:w16cex="http://schemas.microsoft.com/office/word/2018/wordml/cex" xmlns:w16cid="http://schemas.microsoft.com/office/word/2016/wordml/cid" xmlns:w16="http://schemas.microsoft.com/office/word/2018/wordml" xmlns:w16sdtdh="http://schemas.microsoft.com/office/word/2020/wordml/sdtdatahash" xmlns:w16se="http://schemas.microsoft.com/office/word/2015/wordml/symex" xmlns:wpg="http://schemas.microsoft.com/office/word/2010/wordprocessingGroup" xmlns:wpi="http://schemas.microsoft.com/office/word/2010/wordprocessingInk" xmlns:wne="http://schemas.microsoft.com/office/word/2006/wordml" xmlns:wps="http://schemas.microsoft.com/office/word/2010/wordprocessingShape" mc:Ignorable="w14 w15 w16se w16cid w16 w16cex w16sdtdh wp14">
+<w:document xmlns:wpc="http://schemas.microsoft.com/office/word/2010/wordprocessingCanvas" xmlns:cx="http://schemas.microsoft.com/office/drawing/2014/chartex" xmlns:cx1="http://schemas.microsoft.com/office/drawing/2015/9/8/chartex" xmlns:mc="http://schemas.openxmlformats.org/markup-compatibility/2006" xmlns:o="urn:schemas-microsoft-com:office:office" xmlns:r="http://schemas.openxmlformats.org/officeDocument/2006/relationships" xmlns:m="http://schemas.openxmlformats.org/officeDocument/2006/math" xmlns:v="urn:schemas-microsoft-com:vml" xmlns:wp14="http://schemas.microsoft.com/office/word/2010/wordprocessingDrawing" xmlns:wp="http://schemas.openxmlformats.org/drawingml/2006/wordprocessingDrawing" xmlns:w10="urn:schemas-microsoft-com:office:word" xmlns:w="http://schemas.openxmlformats.org/wordprocessingml/2006/main" xmlns:w14="http://schemas.microsoft.com/office/word/2010/wordml" xmlns:w15="http://schemas.microsoft.com/office/word/2012/wordml" xmlns:w16se="http://schemas.microsoft.com/office/word/2015/wordml/symex" xmlns:wpg="http://schemas.microsoft.com/office/word/2010/wordprocessingGroup" xmlns:wpi="http://schemas.microsoft.com/office/word/2010/wordprocessingInk" xmlns:wne="http://schemas.microsoft.com/office/word/2006/wordml" xmlns:wps="http://schemas.microsoft.com/office/word/2010/wordprocessingShape" mc:Ignorable="w14 w15 w16se wp14">
   <w:body>
     <w:p>
       <w:pPr>
@@ -20,6 +20,31 @@
         </w:rPr>
         <w:t>Guidance on Using OpenSim Simulation on Ankle Inversions</w:t>
       </w:r>
+    </w:p>
+    <w:p>
+      <w:pPr>
+        <w:rPr>
+          <w:b/>
+          <w:bCs/>
+          <w:i/>
+          <w:color w:val="FF0000"/>
+          <w:sz w:val="32"/>
+          <w:szCs w:val="32"/>
+        </w:rPr>
+      </w:pPr>
+      <w:proofErr w:type="spellStart"/>
+      <w:r>
+        <w:rPr>
+          <w:b/>
+          <w:bCs/>
+          <w:i/>
+          <w:color w:val="FF0000"/>
+          <w:sz w:val="32"/>
+          <w:szCs w:val="32"/>
+        </w:rPr>
+        <w:t>Zehao’s</w:t>
+      </w:r>
+      <w:proofErr w:type="spellEnd"/>
     </w:p>
     <w:p>
       <w:pPr>
@@ -159,6 +184,7 @@
           <w:noProof/>
           <w:sz w:val="24"/>
           <w:szCs w:val="24"/>
+          <w:lang w:eastAsia="zh-CN"/>
         </w:rPr>
         <mc:AlternateContent>
           <mc:Choice Requires="wpg">
@@ -423,7 +449,7 @@
           </mc:Choice>
           <mc:Fallback>
             <w:pict>
-              <v:group w14:anchorId="53C658B7" id="Group 9" o:spid="_x0000_s1026" style="position:absolute;margin-left:24pt;margin-top:9.25pt;width:427.5pt;height:260.25pt;z-index:251651072" coordsize="54292,33051" o:gfxdata="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">
+              <v:group w14:anchorId="53C658B7" id="Group 9" o:spid="_x0000_s1026" style="position:absolute;margin-left:24pt;margin-top:9.25pt;width:427.5pt;height:260.25pt;z-index:251651072" coordsize="54292,33051" o:gfxdata="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">
                 <v:shapetype id="_x0000_t75" coordsize="21600,21600" o:spt="75" o:preferrelative="t" path="m@4@5l@4@11@9@11@9@5xe" filled="f" stroked="f">
                   <v:stroke joinstyle="miter"/>
                   <v:formulas>
@@ -443,8 +469,9 @@
                   <v:path o:extrusionok="f" gradientshapeok="t" o:connecttype="rect"/>
                   <o:lock v:ext="edit" aspectratio="t"/>
                 </v:shapetype>
-                <v:shape id="Picture 1" o:spid="_x0000_s1027" type="#_x0000_t75" style="position:absolute;left:15430;width:20390;height:33051;visibility:visible;mso-wrap-style:square" o:gfxdata="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">
+                <v:shape id="Picture 1" o:spid="_x0000_s1027" type="#_x0000_t75" style="position:absolute;left:15430;width:20390;height:33051;visibility:visible;mso-wrap-style:square" o:gfxdata="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">
                   <v:imagedata r:id="rId6" o:title=""/>
+                  <v:path arrowok="t"/>
                 </v:shape>
                 <v:shapetype id="_x0000_t32" coordsize="21600,21600" o:spt="32" o:oned="t" path="m,l21600,21600e" filled="f">
                   <v:path arrowok="t" fillok="f" o:connecttype="none"/>
@@ -595,6 +622,7 @@
           <w:noProof/>
           <w:sz w:val="24"/>
           <w:szCs w:val="24"/>
+          <w:lang w:eastAsia="zh-CN"/>
         </w:rPr>
         <mc:AlternateContent>
           <mc:Choice Requires="wps">
@@ -850,7 +878,15 @@
           <w:sz w:val="24"/>
           <w:szCs w:val="24"/>
         </w:rPr>
-        <w:t xml:space="preserve"> whic</w:t>
+        <w:t xml:space="preserve"> </w:t>
+      </w:r>
+      <w:r>
+        <w:rPr>
+          <w:sz w:val="24"/>
+          <w:szCs w:val="24"/>
+        </w:rPr>
+        <w:lastRenderedPageBreak/>
+        <w:t>whic</w:t>
       </w:r>
       <w:r>
         <w:rPr>
@@ -935,7 +971,6 @@
           <w:sz w:val="24"/>
           <w:szCs w:val="24"/>
         </w:rPr>
-        <w:lastRenderedPageBreak/>
         <w:t xml:space="preserve">Landing Platform </w:t>
       </w:r>
     </w:p>
@@ -943,7 +978,6 @@
       <w:pPr>
         <w:jc w:val="both"/>
         <w:rPr>
-          <w:rFonts w:hint="eastAsia"/>
           <w:sz w:val="24"/>
           <w:szCs w:val="24"/>
           <w:lang w:eastAsia="zh-CN"/>
@@ -1061,6 +1095,7 @@
           <w:noProof/>
           <w:sz w:val="24"/>
           <w:szCs w:val="24"/>
+          <w:lang w:eastAsia="zh-CN"/>
         </w:rPr>
         <mc:AlternateContent>
           <mc:Choice Requires="wpg">
@@ -1245,10 +1280,11 @@
           </mc:Choice>
           <mc:Fallback>
             <w:pict>
-              <v:group w14:anchorId="3564F96F" id="Group 16" o:spid="_x0000_s1035" style="position:absolute;left:0;text-align:left;margin-left:400.4pt;margin-top:.55pt;width:451.6pt;height:291pt;z-index:251660288;mso-position-horizontal:right;mso-position-horizontal-relative:margin" coordsize="57353,36957" o:gfxdata="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">
+              <v:group w14:anchorId="3564F96F" id="Group 16" o:spid="_x0000_s1035" style="position:absolute;left:0;text-align:left;margin-left:400.4pt;margin-top:.55pt;width:451.6pt;height:291pt;z-index:251660288;mso-position-horizontal:right;mso-position-horizontal-relative:margin" coordsize="57353,36957" o:gfxdata="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">
                 <v:group id="Group 13" o:spid="_x0000_s1036" style="position:absolute;width:57353;height:36957" coordorigin="-476,-381" coordsize="57353,36957" o:gfxdata="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">
-                  <v:shape id="Picture 11" o:spid="_x0000_s1037" type="#_x0000_t75" alt="Graphical user interface, application&#10;&#10;Description automatically generated" style="position:absolute;left:-476;top:-381;width:57352;height:36957;visibility:visible;mso-wrap-style:square" o:gfxdata="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">
+                  <v:shape id="Picture 11" o:spid="_x0000_s1037" type="#_x0000_t75" alt="Graphical user interface, application&#10;&#10;Description automatically generated" style="position:absolute;left:-476;top:-381;width:57352;height:36957;visibility:visible;mso-wrap-style:square" o:gfxdata="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">
                     <v:imagedata r:id="rId8" o:title="Graphical user interface, application&#10;&#10;Description automatically generated"/>
+                    <v:path arrowok="t"/>
                   </v:shape>
                   <v:rect id="Rectangle 12" o:spid="_x0000_s1038" style="position:absolute;left:-381;top:4000;width:26289;height:24003;visibility:visible;mso-wrap-style:square;v-text-anchor:middle" o:gfxdata="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" filled="f" strokecolor="red" strokeweight="1pt"/>
                 </v:group>
@@ -1366,6 +1402,7 @@
           <w:noProof/>
           <w:sz w:val="24"/>
           <w:szCs w:val="24"/>
+          <w:lang w:eastAsia="zh-CN"/>
         </w:rPr>
         <mc:AlternateContent>
           <mc:Choice Requires="wps">
@@ -1418,30 +1455,10 @@
                                 <w:b/>
                                 <w:bCs/>
                               </w:rPr>
-                              <w:t xml:space="preserve">Figure </w:t>
+                              <w:t xml:space="preserve">Figure 2: </w:t>
                             </w:r>
                             <w:r>
-                              <w:rPr>
-                                <w:b/>
-                                <w:bCs/>
-                              </w:rPr>
-                              <w:t>2</w:t>
-                            </w:r>
-                            <w:r>
-                              <w:rPr>
-                                <w:b/>
-                                <w:bCs/>
-                              </w:rPr>
-                              <w:t xml:space="preserve">: </w:t>
-                            </w:r>
-                            <w:r>
-                              <w:t xml:space="preserve">Illustration of </w:t>
-                            </w:r>
-                            <w:r>
-                              <w:t>Coordinate Tab in OpenSim software GUI</w:t>
-                            </w:r>
-                            <w:r>
-                              <w:t xml:space="preserve"> </w:t>
+                              <w:t xml:space="preserve">Illustration of Coordinate Tab in OpenSim software GUI </w:t>
                             </w:r>
                           </w:p>
                         </w:txbxContent>
@@ -1475,30 +1492,10 @@
                           <w:b/>
                           <w:bCs/>
                         </w:rPr>
-                        <w:t xml:space="preserve">Figure </w:t>
+                        <w:t xml:space="preserve">Figure 2: </w:t>
                       </w:r>
                       <w:r>
-                        <w:rPr>
-                          <w:b/>
-                          <w:bCs/>
-                        </w:rPr>
-                        <w:t>2</w:t>
-                      </w:r>
-                      <w:r>
-                        <w:rPr>
-                          <w:b/>
-                          <w:bCs/>
-                        </w:rPr>
-                        <w:t xml:space="preserve">: </w:t>
-                      </w:r>
-                      <w:r>
-                        <w:t xml:space="preserve">Illustration of </w:t>
-                      </w:r>
-                      <w:r>
-                        <w:t>Coordinate Tab in OpenSim software GUI</w:t>
-                      </w:r>
-                      <w:r>
-                        <w:t xml:space="preserve"> </w:t>
+                        <w:t xml:space="preserve">Illustration of Coordinate Tab in OpenSim software GUI </w:t>
                       </w:r>
                     </w:p>
                   </w:txbxContent>
@@ -1820,9 +1817,8 @@
           <w:noProof/>
           <w:sz w:val="24"/>
           <w:szCs w:val="24"/>
-          <w:lang w:val="en-US" w:eastAsia="zh-CN"/>
-        </w:rPr>
-        <w:lastRenderedPageBreak/>
+          <w:lang w:eastAsia="zh-CN"/>
+        </w:rPr>
         <mc:AlternateContent>
           <mc:Choice Requires="wpg">
             <w:drawing>
@@ -1944,13 +1940,6 @@
                                 <a:noFill/>
                               </a:ln>
                               <a:extLst>
-                                <a:ext uri="{909E8E84-426E-40DD-AFC4-6F175D3DCCD1}">
-                                  <a14:hiddenFill xmlns:a14="http://schemas.microsoft.com/office/drawing/2010/main">
-                                    <a:solidFill>
-                                      <a:srgbClr val="FFFFFF"/>
-                                    </a:solidFill>
-                                  </a14:hiddenFill>
-                                </a:ext>
                                 <a:ext uri="{91240B29-F687-4F45-9708-019B960494DF}">
                                   <a14:hiddenLine xmlns:a14="http://schemas.microsoft.com/office/drawing/2010/main" w="9525">
                                     <a:solidFill>
@@ -2050,13 +2039,6 @@
                                 <a:noFill/>
                               </a:ln>
                               <a:extLst>
-                                <a:ext uri="{909E8E84-426E-40DD-AFC4-6F175D3DCCD1}">
-                                  <a14:hiddenFill xmlns:a14="http://schemas.microsoft.com/office/drawing/2010/main">
-                                    <a:solidFill>
-                                      <a:srgbClr val="FFFFFF"/>
-                                    </a:solidFill>
-                                  </a14:hiddenFill>
-                                </a:ext>
                                 <a:ext uri="{91240B29-F687-4F45-9708-019B960494DF}">
                                   <a14:hiddenLine xmlns:a14="http://schemas.microsoft.com/office/drawing/2010/main" w="9525">
                                     <a:solidFill>
@@ -2155,13 +2137,6 @@
                                 <a:noFill/>
                               </a:ln>
                               <a:extLst>
-                                <a:ext uri="{909E8E84-426E-40DD-AFC4-6F175D3DCCD1}">
-                                  <a14:hiddenFill xmlns:a14="http://schemas.microsoft.com/office/drawing/2010/main">
-                                    <a:solidFill>
-                                      <a:srgbClr val="FFFFFF"/>
-                                    </a:solidFill>
-                                  </a14:hiddenFill>
-                                </a:ext>
                                 <a:ext uri="{91240B29-F687-4F45-9708-019B960494DF}">
                                   <a14:hiddenLine xmlns:a14="http://schemas.microsoft.com/office/drawing/2010/main" w="9525">
                                     <a:solidFill>
@@ -2260,13 +2235,6 @@
                                 <a:noFill/>
                               </a:ln>
                               <a:extLst>
-                                <a:ext uri="{909E8E84-426E-40DD-AFC4-6F175D3DCCD1}">
-                                  <a14:hiddenFill xmlns:a14="http://schemas.microsoft.com/office/drawing/2010/main">
-                                    <a:solidFill>
-                                      <a:srgbClr val="FFFFFF"/>
-                                    </a:solidFill>
-                                  </a14:hiddenFill>
-                                </a:ext>
                                 <a:ext uri="{91240B29-F687-4F45-9708-019B960494DF}">
                                   <a14:hiddenLine xmlns:a14="http://schemas.microsoft.com/office/drawing/2010/main" w="9525">
                                     <a:solidFill>
@@ -2732,13 +2700,6 @@
                             <a:noFill/>
                           </a:ln>
                           <a:extLst>
-                            <a:ext uri="{909E8E84-426E-40DD-AFC4-6F175D3DCCD1}">
-                              <a14:hiddenFill xmlns:a14="http://schemas.microsoft.com/office/drawing/2010/main">
-                                <a:solidFill>
-                                  <a:srgbClr val="FFFFFF"/>
-                                </a:solidFill>
-                              </a14:hiddenFill>
-                            </a:ext>
                             <a:ext uri="{91240B29-F687-4F45-9708-019B960494DF}">
                               <a14:hiddenLine xmlns:a14="http://schemas.microsoft.com/office/drawing/2010/main" w="9525">
                                 <a:solidFill>
@@ -2835,14 +2796,16 @@
           </mc:Choice>
           <mc:Fallback>
             <w:pict>
-              <v:group w14:anchorId="6406EF17" id="Group 122" o:spid="_x0000_s1042" style="position:absolute;left:0;text-align:left;margin-left:16.5pt;margin-top:.75pt;width:418.15pt;height:362.85pt;z-index:251696128" coordsize="53105,46081" o:gfxdata="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">
+              <v:group w14:anchorId="6406EF17" id="Group 122" o:spid="_x0000_s1042" style="position:absolute;left:0;text-align:left;margin-left:16.5pt;margin-top:.75pt;width:418.15pt;height:362.85pt;z-index:251696128" coordsize="53105,46081" o:gfxdata="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">
                 <v:group id="Group 111" o:spid="_x0000_s1043" style="position:absolute;width:53105;height:46081" coordsize="53105,46081" o:gfxdata="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">
-                  <v:shape id="Picture 105" o:spid="_x0000_s1044" type="#_x0000_t75" style="position:absolute;width:26911;height:43624;visibility:visible;mso-wrap-style:square" o:gfxdata="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">
+                  <v:shape id="Picture 105" o:spid="_x0000_s1044" type="#_x0000_t75" style="position:absolute;width:26911;height:43624;visibility:visible;mso-wrap-style:square" o:gfxdata="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">
                     <v:imagedata r:id="rId6" o:title=""/>
+                    <v:path arrowok="t"/>
                   </v:shape>
                   <v:group id="Group 46" o:spid="_x0000_s1045" style="position:absolute;left:28384;top:190;width:22787;height:19526" coordorigin="721" coordsize="28785,24675" o:gfxdata="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">
-                    <v:shape id="Picture 95" o:spid="_x0000_s1046" type="#_x0000_t75" style="position:absolute;left:6215;width:23292;height:24675;visibility:visible;mso-wrap-style:square" o:gfxdata="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">
+                    <v:shape id="Picture 95" o:spid="_x0000_s1046" type="#_x0000_t75" style="position:absolute;left:6215;width:23292;height:24675;visibility:visible;mso-wrap-style:square" o:gfxdata="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">
                       <v:imagedata r:id="rId12" o:title="" croptop="11920f"/>
+                      <v:path arrowok="t"/>
                     </v:shape>
                     <v:shape id="TextBox 10" o:spid="_x0000_s1047" type="#_x0000_t202" style="position:absolute;left:2433;top:16638;width:8847;height:4835;visibility:visible;mso-wrap-style:square;v-text-anchor:top" o:gfxdata="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" filled="f" stroked="f">
                       <v:textbox>
@@ -2984,11 +2947,13 @@
                   <v:shape id="Straight Arrow Connector 107" o:spid="_x0000_s1056" type="#_x0000_t32" style="position:absolute;left:14287;top:18859;width:14478;height:11240;flip:y;visibility:visible;mso-wrap-style:square" o:connectortype="straight" o:gfxdata="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" strokecolor="red" strokeweight=".5pt">
                     <v:stroke endarrow="block" joinstyle="miter"/>
                   </v:shape>
-                  <v:shape id="Picture 10" o:spid="_x0000_s1057" type="#_x0000_t75" alt="A picture containing person, underpants&#10;&#10;Description automatically generated" style="position:absolute;left:30670;top:22860;width:11144;height:19558;visibility:visible;mso-wrap-style:square" o:gfxdata="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">
+                  <v:shape id="Picture 10" o:spid="_x0000_s1057" type="#_x0000_t75" alt="A picture containing person, underpants&#10;&#10;Description automatically generated" style="position:absolute;left:30670;top:22860;width:11144;height:19558;visibility:visible;mso-wrap-style:square" o:gfxdata="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">
                     <v:imagedata r:id="rId13" o:title="A picture containing person, underpants&#10;&#10;Description automatically generated"/>
+                    <v:path arrowok="t"/>
                   </v:shape>
-                  <v:shape id="Picture 20" o:spid="_x0000_s1058" type="#_x0000_t75" alt="A picture containing indoor, person, green&#10;&#10;Description automatically generated" style="position:absolute;left:42672;top:27622;width:10433;height:14821;visibility:visible;mso-wrap-style:square" o:gfxdata="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">
+                  <v:shape id="Picture 20" o:spid="_x0000_s1058" type="#_x0000_t75" alt="A picture containing indoor, person, green&#10;&#10;Description automatically generated" style="position:absolute;left:42672;top:27622;width:10433;height:14821;visibility:visible;mso-wrap-style:square" o:gfxdata="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">
                     <v:imagedata r:id="rId14" o:title="A picture containing indoor, person, green&#10;&#10;Description automatically generated" croptop="8556f" cropbottom="8556f" cropleft="7858f" cropright="12243f"/>
+                    <v:path arrowok="t"/>
                   </v:shape>
                   <v:shape id="TextBox 23" o:spid="_x0000_s1059" type="#_x0000_t202" style="position:absolute;left:36004;top:42418;width:11690;height:3663;visibility:visible;mso-wrap-style:none;v-text-anchor:top" o:gfxdata="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" filled="f" stroked="f">
                     <v:textbox style="mso-fit-shape-to-text:t">
@@ -3253,6 +3218,7 @@
           <w:noProof/>
           <w:sz w:val="24"/>
           <w:szCs w:val="24"/>
+          <w:lang w:eastAsia="zh-CN"/>
         </w:rPr>
         <mc:AlternateContent>
           <mc:Choice Requires="wps">
@@ -3305,21 +3271,7 @@
                                 <w:b/>
                                 <w:bCs/>
                               </w:rPr>
-                              <w:t xml:space="preserve">Figure </w:t>
-                            </w:r>
-                            <w:r>
-                              <w:rPr>
-                                <w:b/>
-                                <w:bCs/>
-                              </w:rPr>
-                              <w:t>3</w:t>
-                            </w:r>
-                            <w:r>
-                              <w:rPr>
-                                <w:b/>
-                                <w:bCs/>
-                              </w:rPr>
-                              <w:t xml:space="preserve">: </w:t>
+                              <w:t xml:space="preserve">Figure 3: </w:t>
                             </w:r>
                             <w:r>
                               <w:t xml:space="preserve">Illustration of </w:t>
@@ -3365,21 +3317,7 @@
                           <w:b/>
                           <w:bCs/>
                         </w:rPr>
-                        <w:t xml:space="preserve">Figure </w:t>
-                      </w:r>
-                      <w:r>
-                        <w:rPr>
-                          <w:b/>
-                          <w:bCs/>
-                        </w:rPr>
-                        <w:t>3</w:t>
-                      </w:r>
-                      <w:r>
-                        <w:rPr>
-                          <w:b/>
-                          <w:bCs/>
-                        </w:rPr>
-                        <w:t xml:space="preserve">: </w:t>
+                        <w:t xml:space="preserve">Figure 3: </w:t>
                       </w:r>
                       <w:r>
                         <w:t xml:space="preserve">Illustration of </w:t>
@@ -3465,6 +3403,7 @@
           <w:noProof/>
           <w:sz w:val="24"/>
           <w:szCs w:val="24"/>
+          <w:lang w:eastAsia="zh-CN"/>
         </w:rPr>
         <mc:AlternateContent>
           <mc:Choice Requires="wps">
@@ -3520,14 +3459,7 @@
                                 <w:b/>
                                 <w:bCs/>
                               </w:rPr>
-                              <w:t xml:space="preserve">Figure </w:t>
-                            </w:r>
-                            <w:r>
-                              <w:rPr>
-                                <w:b/>
-                                <w:bCs/>
-                              </w:rPr>
-                              <w:t>4</w:t>
+                              <w:t>Figure 4</w:t>
                             </w:r>
                             <w:r>
                               <w:rPr>
@@ -3590,14 +3522,7 @@
                           <w:b/>
                           <w:bCs/>
                         </w:rPr>
-                        <w:t xml:space="preserve">Figure </w:t>
-                      </w:r>
-                      <w:r>
-                        <w:rPr>
-                          <w:b/>
-                          <w:bCs/>
-                        </w:rPr>
-                        <w:t>4</w:t>
+                        <w:t>Figure 4</w:t>
                       </w:r>
                       <w:r>
                         <w:rPr>
@@ -3637,6 +3562,7 @@
       <w:r>
         <w:rPr>
           <w:noProof/>
+          <w:lang w:eastAsia="zh-CN"/>
         </w:rPr>
         <w:drawing>
           <wp:anchor distT="0" distB="0" distL="114300" distR="114300" simplePos="0" relativeHeight="251684864" behindDoc="1" locked="0" layoutInCell="1" allowOverlap="1" wp14:anchorId="6E2EBD79" wp14:editId="10D90196">
@@ -3929,6 +3855,7 @@
           <w:szCs w:val="24"/>
           <w:lang w:eastAsia="zh-CN"/>
         </w:rPr>
+        <w:lastRenderedPageBreak/>
         <w:t>number</w:t>
       </w:r>
       <w:r>
@@ -4031,7 +3958,6 @@
           <w:u w:val="single"/>
           <w:lang w:eastAsia="zh-CN"/>
         </w:rPr>
-        <w:lastRenderedPageBreak/>
         <w:t>Number</w:t>
       </w:r>
       <w:r>
@@ -4067,6 +3993,7 @@
           <w:noProof/>
           <w:sz w:val="24"/>
           <w:szCs w:val="24"/>
+          <w:lang w:eastAsia="zh-CN"/>
         </w:rPr>
         <mc:AlternateContent>
           <mc:Choice Requires="wps">
@@ -4122,14 +4049,7 @@
                                 <w:b/>
                                 <w:bCs/>
                               </w:rPr>
-                              <w:t xml:space="preserve">Figure </w:t>
-                            </w:r>
-                            <w:r>
-                              <w:rPr>
-                                <w:b/>
-                                <w:bCs/>
-                              </w:rPr>
-                              <w:t>5</w:t>
+                              <w:t>Figure 5</w:t>
                             </w:r>
                             <w:r>
                               <w:rPr>
@@ -4143,13 +4063,7 @@
                               <w:rPr>
                                 <w:lang w:eastAsia="zh-CN"/>
                               </w:rPr>
-                              <w:t>Design variables included in the red rectangle are utilized to vary the orientation and location of AFO straps</w:t>
-                            </w:r>
-                            <w:r>
-                              <w:rPr>
-                                <w:lang w:eastAsia="zh-CN"/>
-                              </w:rPr>
-                              <w:t xml:space="preserve"> </w:t>
+                              <w:t xml:space="preserve">Design variables included in the red rectangle are utilized to vary the orientation and location of AFO straps </w:t>
                             </w:r>
                           </w:p>
                         </w:txbxContent>
@@ -4186,14 +4100,7 @@
                           <w:b/>
                           <w:bCs/>
                         </w:rPr>
-                        <w:t xml:space="preserve">Figure </w:t>
-                      </w:r>
-                      <w:r>
-                        <w:rPr>
-                          <w:b/>
-                          <w:bCs/>
-                        </w:rPr>
-                        <w:t>5</w:t>
+                        <w:t>Figure 5</w:t>
                       </w:r>
                       <w:r>
                         <w:rPr>
@@ -4207,13 +4114,7 @@
                         <w:rPr>
                           <w:lang w:eastAsia="zh-CN"/>
                         </w:rPr>
-                        <w:t>Design variables included in the red rectangle are utilized to vary the orientation and location of AFO straps</w:t>
-                      </w:r>
-                      <w:r>
-                        <w:rPr>
-                          <w:lang w:eastAsia="zh-CN"/>
-                        </w:rPr>
-                        <w:t xml:space="preserve"> </w:t>
+                        <w:t xml:space="preserve">Design variables included in the red rectangle are utilized to vary the orientation and location of AFO straps </w:t>
                       </w:r>
                     </w:p>
                   </w:txbxContent>
@@ -4227,6 +4128,7 @@
       <w:r>
         <w:rPr>
           <w:noProof/>
+          <w:lang w:eastAsia="zh-CN"/>
         </w:rPr>
         <w:drawing>
           <wp:anchor distT="0" distB="0" distL="114300" distR="114300" simplePos="0" relativeHeight="251691008" behindDoc="1" locked="0" layoutInCell="1" allowOverlap="1" wp14:anchorId="182D43F1" wp14:editId="62863292">
@@ -4485,7 +4387,6 @@
       <w:pPr>
         <w:jc w:val="both"/>
         <w:rPr>
-          <w:rFonts w:hint="eastAsia"/>
           <w:sz w:val="24"/>
           <w:szCs w:val="24"/>
           <w:lang w:eastAsia="zh-CN"/>
@@ -4496,6 +4397,7 @@
           <w:noProof/>
           <w:sz w:val="24"/>
           <w:szCs w:val="24"/>
+          <w:lang w:eastAsia="zh-CN"/>
         </w:rPr>
         <mc:AlternateContent>
           <mc:Choice Requires="wpg">
@@ -4613,13 +4515,6 @@
                             <a:noFill/>
                           </a:ln>
                           <a:extLst>
-                            <a:ext uri="{909E8E84-426E-40DD-AFC4-6F175D3DCCD1}">
-                              <a14:hiddenFill xmlns:a14="http://schemas.microsoft.com/office/drawing/2010/main">
-                                <a:solidFill>
-                                  <a:srgbClr val="FFFFFF"/>
-                                </a:solidFill>
-                              </a14:hiddenFill>
-                            </a:ext>
                             <a:ext uri="{91240B29-F687-4F45-9708-019B960494DF}">
                               <a14:hiddenLine xmlns:a14="http://schemas.microsoft.com/office/drawing/2010/main" w="9525">
                                 <a:solidFill>
@@ -4708,13 +4603,15 @@
           </mc:Choice>
           <mc:Fallback>
             <w:pict>
-              <v:group w14:anchorId="274C686B" id="Group 194" o:spid="_x0000_s1066" style="position:absolute;left:0;text-align:left;margin-left:68.25pt;margin-top:.45pt;width:315pt;height:149pt;z-index:251705344" coordsize="40005,18923" o:gfxdata="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">
+              <v:group w14:anchorId="274C686B" id="Group 194" o:spid="_x0000_s1066" style="position:absolute;left:0;text-align:left;margin-left:68.25pt;margin-top:.45pt;width:315pt;height:149pt;z-index:251705344" coordsize="40005,18923" o:gfxdata="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">
                 <v:group id="Group 127" o:spid="_x0000_s1067" style="position:absolute;width:40005;height:18923" coordsize="40005,18923" o:gfxdata="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">
-                  <v:shape id="Picture 124" o:spid="_x0000_s1068" type="#_x0000_t75" alt="Diagram&#10;&#10;Description automatically generated" style="position:absolute;width:23653;height:18923;visibility:visible;mso-wrap-style:square" o:gfxdata="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">
+                  <v:shape id="Picture 124" o:spid="_x0000_s1068" type="#_x0000_t75" alt="Diagram&#10;&#10;Description automatically generated" style="position:absolute;width:23653;height:18923;visibility:visible;mso-wrap-style:square" o:gfxdata="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">
                     <v:imagedata r:id="rId19" o:title="Diagram&#10;&#10;Description automatically generated"/>
+                    <v:path arrowok="t"/>
                   </v:shape>
-                  <v:shape id="Picture 13" o:spid="_x0000_s1069" type="#_x0000_t75" style="position:absolute;left:23622;width:16383;height:18649;visibility:visible;mso-wrap-style:square" o:gfxdata="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">
+                  <v:shape id="Picture 13" o:spid="_x0000_s1069" type="#_x0000_t75" style="position:absolute;left:23622;width:16383;height:18649;visibility:visible;mso-wrap-style:square" o:gfxdata="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">
                     <v:imagedata r:id="rId20" o:title=""/>
+                    <v:path arrowok="t"/>
                   </v:shape>
                 </v:group>
                 <v:shape id="TextBox 10" o:spid="_x0000_s1070" type="#_x0000_t202" style="position:absolute;left:20002;top:7429;width:6572;height:2813;visibility:visible;mso-wrap-style:square;v-text-anchor:top" o:gfxdata="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" filled="f" stroked="f">
@@ -4760,6 +4657,7 @@
           <w:noProof/>
           <w:sz w:val="24"/>
           <w:szCs w:val="24"/>
+          <w:lang w:eastAsia="zh-CN"/>
         </w:rPr>
         <mc:AlternateContent>
           <mc:Choice Requires="wps">
@@ -4815,14 +4713,7 @@
                                 <w:b/>
                                 <w:bCs/>
                               </w:rPr>
-                              <w:t xml:space="preserve">Figure </w:t>
-                            </w:r>
-                            <w:r>
-                              <w:rPr>
-                                <w:b/>
-                                <w:bCs/>
-                              </w:rPr>
-                              <w:t xml:space="preserve">6: </w:t>
+                              <w:t xml:space="preserve">Figure 6: </w:t>
                             </w:r>
                             <w:r>
                               <w:t xml:space="preserve">Representation of orientation and location of </w:t>
@@ -4871,14 +4762,7 @@
                           <w:b/>
                           <w:bCs/>
                         </w:rPr>
-                        <w:t xml:space="preserve">Figure </w:t>
-                      </w:r>
-                      <w:r>
-                        <w:rPr>
-                          <w:b/>
-                          <w:bCs/>
-                        </w:rPr>
-                        <w:t xml:space="preserve">6: </w:t>
+                        <w:t xml:space="preserve">Figure 6: </w:t>
                       </w:r>
                       <w:r>
                         <w:t xml:space="preserve">Representation of orientation and location of </w:t>
@@ -4905,47 +4789,42 @@
     <w:p>
       <w:pPr>
         <w:rPr>
-          <w:rFonts w:hint="eastAsia"/>
-          <w:sz w:val="24"/>
-          <w:szCs w:val="24"/>
-          <w:lang w:eastAsia="zh-CN"/>
-        </w:rPr>
-      </w:pPr>
-    </w:p>
-    <w:p>
-      <w:pPr>
-        <w:rPr>
-          <w:rFonts w:hint="eastAsia"/>
-          <w:sz w:val="24"/>
-          <w:szCs w:val="24"/>
-          <w:lang w:eastAsia="zh-CN"/>
-        </w:rPr>
-      </w:pPr>
-    </w:p>
-    <w:p>
-      <w:pPr>
-        <w:rPr>
-          <w:rFonts w:hint="eastAsia"/>
-          <w:sz w:val="24"/>
-          <w:szCs w:val="24"/>
-          <w:lang w:eastAsia="zh-CN"/>
-        </w:rPr>
-      </w:pPr>
-    </w:p>
-    <w:p>
-      <w:pPr>
-        <w:rPr>
-          <w:rFonts w:hint="eastAsia"/>
-          <w:sz w:val="24"/>
-          <w:szCs w:val="24"/>
-          <w:lang w:eastAsia="zh-CN"/>
-        </w:rPr>
-      </w:pPr>
-    </w:p>
-    <w:p>
-      <w:pPr>
-        <w:rPr>
-          <w:rFonts w:hint="eastAsia"/>
+          <w:sz w:val="24"/>
+          <w:szCs w:val="24"/>
+          <w:lang w:eastAsia="zh-CN"/>
+        </w:rPr>
+      </w:pPr>
+    </w:p>
+    <w:p>
+      <w:pPr>
+        <w:rPr>
+          <w:sz w:val="24"/>
+          <w:szCs w:val="24"/>
+          <w:lang w:eastAsia="zh-CN"/>
+        </w:rPr>
+      </w:pPr>
+    </w:p>
+    <w:p>
+      <w:pPr>
+        <w:rPr>
+          <w:sz w:val="24"/>
+          <w:szCs w:val="24"/>
+          <w:lang w:eastAsia="zh-CN"/>
+        </w:rPr>
+      </w:pPr>
+    </w:p>
+    <w:p>
+      <w:pPr>
+        <w:rPr>
+          <w:sz w:val="24"/>
+          <w:szCs w:val="24"/>
+          <w:lang w:eastAsia="zh-CN"/>
+        </w:rPr>
+      </w:pPr>
+    </w:p>
+    <w:p>
+      <w:pPr>
+        <w:rPr>
           <w:sz w:val="24"/>
           <w:szCs w:val="24"/>
           <w:lang w:eastAsia="zh-CN"/>
@@ -5280,6 +5159,7 @@
           <w:szCs w:val="24"/>
           <w:lang w:eastAsia="zh-CN"/>
         </w:rPr>
+        <w:lastRenderedPageBreak/>
         <w:t xml:space="preserve">of this AFO strap </w:t>
       </w:r>
       <w:r>
@@ -5288,8 +5168,18 @@
           <w:szCs w:val="24"/>
           <w:lang w:eastAsia="zh-CN"/>
         </w:rPr>
-        <w:t xml:space="preserve">is defined as </w:t>
-      </w:r>
+        <w:t xml:space="preserve">is defined </w:t>
+      </w:r>
+      <w:proofErr w:type="gramStart"/>
+      <w:r>
+        <w:rPr>
+          <w:sz w:val="24"/>
+          <w:szCs w:val="24"/>
+          <w:lang w:eastAsia="zh-CN"/>
+        </w:rPr>
+        <w:t xml:space="preserve">as </w:t>
+      </w:r>
+      <w:proofErr w:type="gramEnd"/>
       <m:oMath>
         <m:r>
           <w:rPr>
@@ -5366,7 +5256,6 @@
           <w:szCs w:val="24"/>
           <w:lang w:eastAsia="zh-CN"/>
         </w:rPr>
-        <w:lastRenderedPageBreak/>
         <mc:AlternateContent>
           <mc:Choice Requires="wpg">
             <w:drawing>
@@ -5453,7 +5342,7 @@
               </wp:anchor>
             </w:drawing>
           </mc:Choice>
-          <mc:Fallback>
+          <mc:Fallback xmlns:cx2="http://schemas.microsoft.com/office/drawing/2015/10/21/chartex" xmlns:cx3="http://schemas.microsoft.com/office/drawing/2016/5/9/chartex" xmlns:cx4="http://schemas.microsoft.com/office/drawing/2016/5/10/chartex" xmlns:cx5="http://schemas.microsoft.com/office/drawing/2016/5/11/chartex" xmlns:cx6="http://schemas.microsoft.com/office/drawing/2016/5/12/chartex" xmlns:cx7="http://schemas.microsoft.com/office/drawing/2016/5/13/chartex" xmlns:cx8="http://schemas.microsoft.com/office/drawing/2016/5/14/chartex" xmlns:aink="http://schemas.microsoft.com/office/drawing/2016/ink" xmlns:am3d="http://schemas.microsoft.com/office/drawing/2017/model3d" xmlns:w16cex="http://schemas.microsoft.com/office/word/2018/wordml/cex" xmlns:w16cid="http://schemas.microsoft.com/office/word/2016/wordml/cid" xmlns:w16="http://schemas.microsoft.com/office/word/2018/wordml" xmlns:w16sdtdh="http://schemas.microsoft.com/office/word/2020/wordml/sdtdatahash">
             <w:pict>
               <v:group w14:anchorId="1677BEBF" id="Group 197" o:spid="_x0000_s1026" style="position:absolute;margin-left:0;margin-top:.75pt;width:195.75pt;height:121.05pt;z-index:251709440;mso-position-horizontal:center;mso-position-horizontal-relative:margin;mso-width-relative:margin;mso-height-relative:margin" coordsize="31673,19589" o:gfxdata="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">
                 <v:shape id="Picture 13" o:spid="_x0000_s1027" type="#_x0000_t75" style="position:absolute;width:16325;height:19589;visibility:visible;mso-wrap-style:square" o:gfxdata="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">
@@ -5500,6 +5389,7 @@
           <w:noProof/>
           <w:sz w:val="24"/>
           <w:szCs w:val="24"/>
+          <w:lang w:eastAsia="zh-CN"/>
         </w:rPr>
         <mc:AlternateContent>
           <mc:Choice Requires="wps">
@@ -5555,14 +5445,7 @@
                                 <w:b/>
                                 <w:bCs/>
                               </w:rPr>
-                              <w:t xml:space="preserve">Figure </w:t>
-                            </w:r>
-                            <w:r>
-                              <w:rPr>
-                                <w:b/>
-                                <w:bCs/>
-                              </w:rPr>
-                              <w:t xml:space="preserve">7: </w:t>
+                              <w:t xml:space="preserve">Figure 7: </w:t>
                             </w:r>
                             <w:r>
                               <w:rPr>
@@ -5617,14 +5500,7 @@
                           <w:b/>
                           <w:bCs/>
                         </w:rPr>
-                        <w:t xml:space="preserve">Figure </w:t>
-                      </w:r>
-                      <w:r>
-                        <w:rPr>
-                          <w:b/>
-                          <w:bCs/>
-                        </w:rPr>
-                        <w:t xml:space="preserve">7: </w:t>
+                        <w:t xml:space="preserve">Figure 7: </w:t>
                       </w:r>
                       <w:r>
                         <w:rPr>
@@ -5833,7 +5709,16 @@
           <w:szCs w:val="24"/>
           <w:lang w:eastAsia="zh-CN"/>
         </w:rPr>
-        <w:t>e current example, their orientation angle is</w:t>
+        <w:t xml:space="preserve">e current example, their orientation angle </w:t>
+      </w:r>
+      <w:proofErr w:type="gramStart"/>
+      <w:r>
+        <w:rPr>
+          <w:sz w:val="24"/>
+          <w:szCs w:val="24"/>
+          <w:lang w:eastAsia="zh-CN"/>
+        </w:rPr>
+        <w:t>is</w:t>
       </w:r>
       <w:r>
         <w:rPr>
@@ -5843,6 +5728,7 @@
         </w:rPr>
         <w:t xml:space="preserve"> </w:t>
       </w:r>
+      <w:proofErr w:type="gramEnd"/>
       <m:oMath>
         <m:r>
           <w:rPr>
@@ -5886,16 +5772,7 @@
             <w:szCs w:val="24"/>
             <w:lang w:eastAsia="zh-CN"/>
           </w:rPr>
-          <m:t>-4</m:t>
-        </m:r>
-        <m:r>
-          <w:rPr>
-            <w:rFonts w:ascii="Cambria Math" w:hAnsi="Cambria Math"/>
-            <w:sz w:val="24"/>
-            <w:szCs w:val="24"/>
-            <w:lang w:eastAsia="zh-CN"/>
-          </w:rPr>
-          <m:t>0°</m:t>
+          <m:t>-40°</m:t>
         </m:r>
       </m:oMath>
       <w:r>
@@ -5904,8 +5781,18 @@
           <w:szCs w:val="24"/>
           <w:lang w:eastAsia="zh-CN"/>
         </w:rPr>
-        <w:t xml:space="preserve"> and </w:t>
-      </w:r>
+        <w:t xml:space="preserve"> </w:t>
+      </w:r>
+      <w:proofErr w:type="gramStart"/>
+      <w:r>
+        <w:rPr>
+          <w:sz w:val="24"/>
+          <w:szCs w:val="24"/>
+          <w:lang w:eastAsia="zh-CN"/>
+        </w:rPr>
+        <w:t xml:space="preserve">and </w:t>
+      </w:r>
+      <w:proofErr w:type="gramEnd"/>
       <m:oMath>
         <m:r>
           <w:rPr>
@@ -5914,16 +5801,7 @@
             <w:szCs w:val="24"/>
             <w:lang w:eastAsia="zh-CN"/>
           </w:rPr>
-          <m:t>50</m:t>
-        </m:r>
-        <m:r>
-          <w:rPr>
-            <w:rFonts w:ascii="Cambria Math" w:hAnsi="Cambria Math"/>
-            <w:sz w:val="24"/>
-            <w:szCs w:val="24"/>
-            <w:lang w:eastAsia="zh-CN"/>
-          </w:rPr>
-          <m:t>°</m:t>
+          <m:t>50°</m:t>
         </m:r>
       </m:oMath>
       <w:r>
@@ -6370,16 +6248,19 @@
           </mc:Choice>
           <mc:Fallback>
             <w:pict>
-              <v:group w14:anchorId="4A83156C" id="Group 209" o:spid="_x0000_s1074" style="position:absolute;left:0;text-align:left;margin-left:387.4pt;margin-top:.65pt;width:438.6pt;height:113.65pt;z-index:-251597824;mso-position-horizontal:right;mso-position-horizontal-relative:margin;mso-width-relative:margin;mso-height-relative:margin" coordsize="55702,14435" o:gfxdata="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">
+              <v:group w14:anchorId="4A83156C" id="Group 209" o:spid="_x0000_s1074" style="position:absolute;left:0;text-align:left;margin-left:387.4pt;margin-top:.65pt;width:438.6pt;height:113.65pt;z-index:-251597824;mso-position-horizontal:right;mso-position-horizontal-relative:margin;mso-width-relative:margin;mso-height-relative:margin" coordsize="55702,14435" o:gfxdata="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">
                 <v:group id="Group 1" o:spid="_x0000_s1075" style="position:absolute;width:55702;height:14435" coordorigin="-879,443" coordsize="71278,18612" o:gfxdata="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">
-                  <v:shape id="Picture 202" o:spid="_x0000_s1076" type="#_x0000_t75" style="position:absolute;left:6908;top:4006;width:23929;height:11745;visibility:visible;mso-wrap-style:square" o:gfxdata="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">
+                  <v:shape id="Picture 202" o:spid="_x0000_s1076" type="#_x0000_t75" style="position:absolute;left:6908;top:4006;width:23929;height:11745;visibility:visible;mso-wrap-style:square" o:gfxdata="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">
                     <v:imagedata r:id="rId29" o:title=""/>
+                    <v:path arrowok="t"/>
                   </v:shape>
-                  <v:shape id="Picture 203" o:spid="_x0000_s1077" type="#_x0000_t75" style="position:absolute;left:34979;top:443;width:15685;height:18613;visibility:visible;mso-wrap-style:square" o:gfxdata="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">
+                  <v:shape id="Picture 203" o:spid="_x0000_s1077" type="#_x0000_t75" style="position:absolute;left:34979;top:443;width:15685;height:18613;visibility:visible;mso-wrap-style:square" o:gfxdata="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">
                     <v:imagedata r:id="rId30" o:title=""/>
+                    <v:path arrowok="t"/>
                   </v:shape>
-                  <v:shape id="Picture 204" o:spid="_x0000_s1078" type="#_x0000_t75" style="position:absolute;left:49932;top:934;width:20466;height:10468;visibility:visible;mso-wrap-style:square" o:gfxdata="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">
+                  <v:shape id="Picture 204" o:spid="_x0000_s1078" type="#_x0000_t75" style="position:absolute;left:49932;top:934;width:20466;height:10468;visibility:visible;mso-wrap-style:square" o:gfxdata="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">
                     <v:imagedata r:id="rId31" o:title=""/>
+                    <v:path arrowok="t"/>
                   </v:shape>
                   <v:shape id="TextBox 101" o:spid="_x0000_s1079" type="#_x0000_t202" style="position:absolute;left:-879;top:7177;width:9678;height:5424;visibility:visible;mso-wrap-style:square;v-text-anchor:top" o:gfxdata="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" filled="f" stroked="f">
                     <v:textbox>
@@ -6413,8 +6294,9 @@
                       </w:txbxContent>
                     </v:textbox>
                   </v:shape>
-                  <v:shape id="Picture 206" o:spid="_x0000_s1080" type="#_x0000_t75" style="position:absolute;left:50497;top:11550;width:18709;height:6701;visibility:visible;mso-wrap-style:square" o:gfxdata="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">
+                  <v:shape id="Picture 206" o:spid="_x0000_s1080" type="#_x0000_t75" style="position:absolute;left:50497;top:11550;width:18709;height:6701;visibility:visible;mso-wrap-style:square" o:gfxdata="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">
                     <v:imagedata r:id="rId32" o:title=""/>
+                    <v:path arrowok="t"/>
                   </v:shape>
                 </v:group>
                 <v:shape id="TextBox 101" o:spid="_x0000_s1081" type="#_x0000_t202" style="position:absolute;left:19812;top:11714;width:6286;height:2097;visibility:visible;mso-wrap-style:square;v-text-anchor:top" o:gfxdata="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" filled="f" stroked="f">
@@ -6530,6 +6412,7 @@
           <w:noProof/>
           <w:sz w:val="24"/>
           <w:szCs w:val="24"/>
+          <w:lang w:eastAsia="zh-CN"/>
         </w:rPr>
         <mc:AlternateContent>
           <mc:Choice Requires="wps">
@@ -6585,14 +6468,7 @@
                                 <w:b/>
                                 <w:bCs/>
                               </w:rPr>
-                              <w:t xml:space="preserve">Figure </w:t>
-                            </w:r>
-                            <w:r>
-                              <w:rPr>
-                                <w:b/>
-                                <w:bCs/>
-                              </w:rPr>
-                              <w:t>8:</w:t>
+                              <w:t>Figure 8:</w:t>
                             </w:r>
                             <w:r>
                               <w:rPr>
@@ -6642,14 +6518,7 @@
                           <w:b/>
                           <w:bCs/>
                         </w:rPr>
-                        <w:t xml:space="preserve">Figure </w:t>
-                      </w:r>
-                      <w:r>
-                        <w:rPr>
-                          <w:b/>
-                          <w:bCs/>
-                        </w:rPr>
-                        <w:t>8:</w:t>
+                        <w:t>Figure 8:</w:t>
                       </w:r>
                       <w:r>
                         <w:rPr>
@@ -6788,9 +6657,56 @@
         <w:rPr>
           <w:sz w:val="24"/>
           <w:szCs w:val="24"/>
-          <w:lang w:eastAsia="zh-CN"/>
-        </w:rPr>
-      </w:pPr>
+          <w:u w:val="single"/>
+          <w:lang w:eastAsia="zh-CN"/>
+        </w:rPr>
+      </w:pPr>
+      <w:r>
+        <w:rPr>
+          <w:sz w:val="24"/>
+          <w:szCs w:val="24"/>
+          <w:u w:val="single"/>
+          <w:lang w:eastAsia="zh-CN"/>
+        </w:rPr>
+        <w:lastRenderedPageBreak/>
+        <w:t xml:space="preserve">Mechanical </w:t>
+      </w:r>
+      <w:r>
+        <w:rPr>
+          <w:sz w:val="24"/>
+          <w:szCs w:val="24"/>
+          <w:u w:val="single"/>
+          <w:lang w:eastAsia="zh-CN"/>
+        </w:rPr>
+        <w:t>P</w:t>
+      </w:r>
+      <w:r>
+        <w:rPr>
+          <w:sz w:val="24"/>
+          <w:szCs w:val="24"/>
+          <w:u w:val="single"/>
+          <w:lang w:eastAsia="zh-CN"/>
+        </w:rPr>
+        <w:t xml:space="preserve">roperties of each AFO </w:t>
+      </w:r>
+      <w:r>
+        <w:rPr>
+          <w:sz w:val="24"/>
+          <w:szCs w:val="24"/>
+          <w:u w:val="single"/>
+          <w:lang w:eastAsia="zh-CN"/>
+        </w:rPr>
+        <w:t>S</w:t>
+      </w:r>
+      <w:r>
+        <w:rPr>
+          <w:sz w:val="24"/>
+          <w:szCs w:val="24"/>
+          <w:u w:val="single"/>
+          <w:lang w:eastAsia="zh-CN"/>
+        </w:rPr>
+        <w:t>trap</w:t>
+      </w:r>
     </w:p>
     <w:p>
       <w:pPr>
@@ -6798,73 +6714,80 @@
         <w:rPr>
           <w:sz w:val="24"/>
           <w:szCs w:val="24"/>
-          <w:u w:val="single"/>
-          <w:lang w:eastAsia="zh-CN"/>
-        </w:rPr>
-      </w:pPr>
-      <w:r>
-        <w:rPr>
-          <w:sz w:val="24"/>
-          <w:szCs w:val="24"/>
-          <w:u w:val="single"/>
-          <w:lang w:eastAsia="zh-CN"/>
-        </w:rPr>
-        <w:lastRenderedPageBreak/>
-        <w:t>M</w:t>
-      </w:r>
-      <w:r>
-        <w:rPr>
-          <w:sz w:val="24"/>
-          <w:szCs w:val="24"/>
-          <w:u w:val="single"/>
-          <w:lang w:eastAsia="zh-CN"/>
-        </w:rPr>
-        <w:t>echanical</w:t>
-      </w:r>
-      <w:r>
-        <w:rPr>
-          <w:sz w:val="24"/>
-          <w:szCs w:val="24"/>
-          <w:u w:val="single"/>
-          <w:lang w:eastAsia="zh-CN"/>
-        </w:rPr>
-        <w:t xml:space="preserve"> </w:t>
-      </w:r>
-      <w:r>
-        <w:rPr>
-          <w:sz w:val="24"/>
-          <w:szCs w:val="24"/>
-          <w:u w:val="single"/>
-          <w:lang w:eastAsia="zh-CN"/>
-        </w:rPr>
-        <w:t>P</w:t>
-      </w:r>
-      <w:r>
-        <w:rPr>
-          <w:sz w:val="24"/>
-          <w:szCs w:val="24"/>
-          <w:u w:val="single"/>
-          <w:lang w:eastAsia="zh-CN"/>
-        </w:rPr>
-        <w:t xml:space="preserve">roperties of each AFO </w:t>
-      </w:r>
-      <w:r>
-        <w:rPr>
-          <w:sz w:val="24"/>
-          <w:szCs w:val="24"/>
-          <w:u w:val="single"/>
-          <w:lang w:eastAsia="zh-CN"/>
-        </w:rPr>
-        <w:t>S</w:t>
-      </w:r>
-      <w:r>
-        <w:rPr>
-          <w:sz w:val="24"/>
-          <w:szCs w:val="24"/>
-          <w:u w:val="single"/>
-          <w:lang w:eastAsia="zh-CN"/>
-        </w:rPr>
-        <w:t>trap</w:t>
+          <w:lang w:eastAsia="zh-CN"/>
+        </w:rPr>
+      </w:pPr>
+      <w:r>
+        <w:rPr>
+          <w:sz w:val="24"/>
+          <w:szCs w:val="24"/>
+          <w:lang w:eastAsia="zh-CN"/>
+        </w:rPr>
+        <w:t xml:space="preserve">Design variables utilized to </w:t>
+      </w:r>
+      <w:r>
+        <w:rPr>
+          <w:sz w:val="24"/>
+          <w:szCs w:val="24"/>
+          <w:lang w:eastAsia="zh-CN"/>
+        </w:rPr>
+        <w:t>adjust</w:t>
+      </w:r>
+      <w:r>
+        <w:rPr>
+          <w:sz w:val="24"/>
+          <w:szCs w:val="24"/>
+          <w:lang w:eastAsia="zh-CN"/>
+        </w:rPr>
+        <w:t xml:space="preserve"> the mechanical properties of each AFO strap </w:t>
+      </w:r>
+      <w:r>
+        <w:rPr>
+          <w:sz w:val="24"/>
+          <w:szCs w:val="24"/>
+          <w:lang w:eastAsia="zh-CN"/>
+        </w:rPr>
+        <w:t xml:space="preserve">are presented </w:t>
+      </w:r>
+      <w:r>
+        <w:rPr>
+          <w:sz w:val="24"/>
+          <w:szCs w:val="24"/>
+          <w:lang w:eastAsia="zh-CN"/>
+        </w:rPr>
+        <w:t>in Figure 9</w:t>
+      </w:r>
+      <w:r>
+        <w:rPr>
+          <w:sz w:val="24"/>
+          <w:szCs w:val="24"/>
+          <w:lang w:eastAsia="zh-CN"/>
+        </w:rPr>
+        <w:t xml:space="preserve">. </w:t>
+      </w:r>
+      <w:r>
+        <w:rPr>
+          <w:sz w:val="24"/>
+          <w:szCs w:val="24"/>
+          <w:lang w:eastAsia="zh-CN"/>
+        </w:rPr>
+        <w:t>These variables can also be defined in the OpenSim software GUI by finding the particular AFO strap in the Navigation tab</w:t>
+      </w:r>
+      <w:r>
+        <w:rPr>
+          <w:sz w:val="24"/>
+          <w:szCs w:val="24"/>
+          <w:lang w:eastAsia="zh-CN"/>
+        </w:rPr>
+        <w:t xml:space="preserve"> (Figure 10)</w:t>
+      </w:r>
+      <w:r>
+        <w:rPr>
+          <w:sz w:val="24"/>
+          <w:szCs w:val="24"/>
+          <w:lang w:eastAsia="zh-CN"/>
+        </w:rPr>
+        <w:t xml:space="preserve">. </w:t>
       </w:r>
     </w:p>
     <w:p>
@@ -6878,91 +6801,10 @@
       </w:pPr>
       <w:r>
         <w:rPr>
-          <w:sz w:val="24"/>
-          <w:szCs w:val="24"/>
-          <w:lang w:eastAsia="zh-CN"/>
-        </w:rPr>
-        <w:t xml:space="preserve">Design variables utilized to </w:t>
-      </w:r>
-      <w:r>
-        <w:rPr>
-          <w:sz w:val="24"/>
-          <w:szCs w:val="24"/>
-          <w:lang w:eastAsia="zh-CN"/>
-        </w:rPr>
-        <w:t>adjust</w:t>
-      </w:r>
-      <w:r>
-        <w:rPr>
-          <w:sz w:val="24"/>
-          <w:szCs w:val="24"/>
-          <w:lang w:eastAsia="zh-CN"/>
-        </w:rPr>
-        <w:t xml:space="preserve"> the mechanical properties of each AFO strap </w:t>
-      </w:r>
-      <w:r>
-        <w:rPr>
-          <w:sz w:val="24"/>
-          <w:szCs w:val="24"/>
-          <w:lang w:eastAsia="zh-CN"/>
-        </w:rPr>
-        <w:t xml:space="preserve">are presented </w:t>
-      </w:r>
-      <w:r>
-        <w:rPr>
-          <w:sz w:val="24"/>
-          <w:szCs w:val="24"/>
-          <w:lang w:eastAsia="zh-CN"/>
-        </w:rPr>
-        <w:t>in Figure 9</w:t>
-      </w:r>
-      <w:r>
-        <w:rPr>
-          <w:sz w:val="24"/>
-          <w:szCs w:val="24"/>
-          <w:lang w:eastAsia="zh-CN"/>
-        </w:rPr>
-        <w:t xml:space="preserve">. </w:t>
-      </w:r>
-      <w:r>
-        <w:rPr>
-          <w:sz w:val="24"/>
-          <w:szCs w:val="24"/>
-          <w:lang w:eastAsia="zh-CN"/>
-        </w:rPr>
-        <w:t>These variables can also be defined in the OpenSim software GUI by finding the particular AFO strap in the Navigation tab</w:t>
-      </w:r>
-      <w:r>
-        <w:rPr>
-          <w:sz w:val="24"/>
-          <w:szCs w:val="24"/>
-          <w:lang w:eastAsia="zh-CN"/>
-        </w:rPr>
-        <w:t xml:space="preserve"> (Figure 10)</w:t>
-      </w:r>
-      <w:r>
-        <w:rPr>
-          <w:sz w:val="24"/>
-          <w:szCs w:val="24"/>
-          <w:lang w:eastAsia="zh-CN"/>
-        </w:rPr>
-        <w:t xml:space="preserve">. </w:t>
-      </w:r>
-    </w:p>
-    <w:p>
-      <w:pPr>
-        <w:jc w:val="both"/>
-        <w:rPr>
-          <w:sz w:val="24"/>
-          <w:szCs w:val="24"/>
-          <w:lang w:eastAsia="zh-CN"/>
-        </w:rPr>
-      </w:pPr>
-      <w:r>
-        <w:rPr>
           <w:noProof/>
           <w:sz w:val="24"/>
           <w:szCs w:val="24"/>
+          <w:lang w:eastAsia="zh-CN"/>
         </w:rPr>
         <mc:AlternateContent>
           <mc:Choice Requires="wpg">
@@ -7068,7 +6910,7 @@
               </wp:anchor>
             </w:drawing>
           </mc:Choice>
-          <mc:Fallback>
+          <mc:Fallback xmlns:cx2="http://schemas.microsoft.com/office/drawing/2015/10/21/chartex" xmlns:cx3="http://schemas.microsoft.com/office/drawing/2016/5/9/chartex" xmlns:cx4="http://schemas.microsoft.com/office/drawing/2016/5/10/chartex" xmlns:cx5="http://schemas.microsoft.com/office/drawing/2016/5/11/chartex" xmlns:cx6="http://schemas.microsoft.com/office/drawing/2016/5/12/chartex" xmlns:cx7="http://schemas.microsoft.com/office/drawing/2016/5/13/chartex" xmlns:cx8="http://schemas.microsoft.com/office/drawing/2016/5/14/chartex" xmlns:aink="http://schemas.microsoft.com/office/drawing/2016/ink" xmlns:am3d="http://schemas.microsoft.com/office/drawing/2017/model3d" xmlns:w16cex="http://schemas.microsoft.com/office/word/2018/wordml/cex" xmlns:w16cid="http://schemas.microsoft.com/office/word/2016/wordml/cid" xmlns:w16="http://schemas.microsoft.com/office/word/2018/wordml" xmlns:w16sdtdh="http://schemas.microsoft.com/office/word/2020/wordml/sdtdatahash">
             <w:pict>
               <v:group w14:anchorId="66D62A0F" id="Group 215" o:spid="_x0000_s1026" style="position:absolute;margin-left:400.1pt;margin-top:1pt;width:451.3pt;height:151.35pt;z-index:251725824;mso-position-horizontal:right;mso-position-horizontal-relative:margin" coordsize="57315,19221" o:gfxdata="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">
                 <v:shape id="Picture 213" o:spid="_x0000_s1027" type="#_x0000_t75" style="position:absolute;width:57315;height:19221;visibility:visible;mso-wrap-style:square" o:gfxdata="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">
@@ -7131,6 +6973,7 @@
           <w:noProof/>
           <w:sz w:val="24"/>
           <w:szCs w:val="24"/>
+          <w:lang w:eastAsia="zh-CN"/>
         </w:rPr>
         <mc:AlternateContent>
           <mc:Choice Requires="wps">
@@ -7186,14 +7029,7 @@
                                 <w:b/>
                                 <w:bCs/>
                               </w:rPr>
-                              <w:t xml:space="preserve">Figure </w:t>
-                            </w:r>
-                            <w:r>
-                              <w:rPr>
-                                <w:b/>
-                                <w:bCs/>
-                              </w:rPr>
-                              <w:t>9</w:t>
+                              <w:t>Figure 9</w:t>
                             </w:r>
                             <w:r>
                               <w:rPr>
@@ -7207,19 +7043,7 @@
                               <w:rPr>
                                 <w:lang w:eastAsia="zh-CN"/>
                               </w:rPr>
-                              <w:t>Design variables included in the red rectangle are utilized to vary the</w:t>
-                            </w:r>
-                            <w:r>
-                              <w:rPr>
-                                <w:lang w:eastAsia="zh-CN"/>
-                              </w:rPr>
-                              <w:t xml:space="preserve"> mechanical properties of AFO straps</w:t>
-                            </w:r>
-                            <w:r>
-                              <w:rPr>
-                                <w:lang w:eastAsia="zh-CN"/>
-                              </w:rPr>
-                              <w:t xml:space="preserve"> </w:t>
+                              <w:t xml:space="preserve">Design variables included in the red rectangle are utilized to vary the mechanical properties of AFO straps </w:t>
                             </w:r>
                           </w:p>
                         </w:txbxContent>
@@ -7256,14 +7080,7 @@
                           <w:b/>
                           <w:bCs/>
                         </w:rPr>
-                        <w:t xml:space="preserve">Figure </w:t>
-                      </w:r>
-                      <w:r>
-                        <w:rPr>
-                          <w:b/>
-                          <w:bCs/>
-                        </w:rPr>
-                        <w:t>9</w:t>
+                        <w:t>Figure 9</w:t>
                       </w:r>
                       <w:r>
                         <w:rPr>
@@ -7277,19 +7094,7 @@
                         <w:rPr>
                           <w:lang w:eastAsia="zh-CN"/>
                         </w:rPr>
-                        <w:t>Design variables included in the red rectangle are utilized to vary the</w:t>
-                      </w:r>
-                      <w:r>
-                        <w:rPr>
-                          <w:lang w:eastAsia="zh-CN"/>
-                        </w:rPr>
-                        <w:t xml:space="preserve"> mechanical properties of AFO straps</w:t>
-                      </w:r>
-                      <w:r>
-                        <w:rPr>
-                          <w:lang w:eastAsia="zh-CN"/>
-                        </w:rPr>
-                        <w:t xml:space="preserve"> </w:t>
+                        <w:t xml:space="preserve">Design variables included in the red rectangle are utilized to vary the mechanical properties of AFO straps </w:t>
                       </w:r>
                     </w:p>
                   </w:txbxContent>
@@ -7662,10 +7467,11 @@
           </mc:Choice>
           <mc:Fallback>
             <w:pict>
-              <v:group w14:anchorId="7FD7EC3E" id="Group 229" o:spid="_x0000_s1085" style="position:absolute;left:0;text-align:left;margin-left:0;margin-top:56.15pt;width:423.25pt;height:332.05pt;z-index:251743232;mso-position-horizontal:center;mso-position-horizontal-relative:margin" coordsize="53752,42170" o:gfxdata="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">
+              <v:group w14:anchorId="7FD7EC3E" id="Group 229" o:spid="_x0000_s1085" style="position:absolute;left:0;text-align:left;margin-left:0;margin-top:56.15pt;width:423.25pt;height:332.05pt;z-index:251743232;mso-position-horizontal:center;mso-position-horizontal-relative:margin" coordsize="53752,42170" o:gfxdata="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">
                 <v:group id="Group 220" o:spid="_x0000_s1086" style="position:absolute;left:285;top:95;width:44482;height:41459" coordsize="44481,41459" o:gfxdata="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">
-                  <v:shape id="Picture 216" o:spid="_x0000_s1087" type="#_x0000_t75" alt="Graphical user interface, table&#10;&#10;Description automatically generated with medium confidence" style="position:absolute;width:44481;height:41459;visibility:visible;mso-wrap-style:square" o:gfxdata="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">
+                  <v:shape id="Picture 216" o:spid="_x0000_s1087" type="#_x0000_t75" alt="Graphical user interface, table&#10;&#10;Description automatically generated with medium confidence" style="position:absolute;width:44481;height:41459;visibility:visible;mso-wrap-style:square" o:gfxdata="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">
                     <v:imagedata r:id="rId36" o:title="Graphical user interface, table&#10;&#10;Description automatically generated with medium confidence"/>
+                    <v:path arrowok="t"/>
                   </v:shape>
                   <v:rect id="Rectangle 218" o:spid="_x0000_s1088" style="position:absolute;left:5238;top:476;width:7811;height:1619;visibility:visible;mso-wrap-style:square;v-text-anchor:middle" o:gfxdata="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" filled="f" strokecolor="red" strokeweight="1pt"/>
                 </v:group>
@@ -7946,6 +7752,7 @@
           <w:noProof/>
           <w:sz w:val="24"/>
           <w:szCs w:val="24"/>
+          <w:lang w:eastAsia="zh-CN"/>
         </w:rPr>
         <mc:AlternateContent>
           <mc:Choice Requires="wps">
@@ -8001,14 +7808,7 @@
                                 <w:b/>
                                 <w:bCs/>
                               </w:rPr>
-                              <w:t xml:space="preserve">Figure </w:t>
-                            </w:r>
-                            <w:r>
-                              <w:rPr>
-                                <w:b/>
-                                <w:bCs/>
-                              </w:rPr>
-                              <w:t>10</w:t>
+                              <w:t>Figure 10</w:t>
                             </w:r>
                             <w:r>
                               <w:rPr>
@@ -8077,14 +7877,7 @@
                           <w:b/>
                           <w:bCs/>
                         </w:rPr>
-                        <w:t xml:space="preserve">Figure </w:t>
-                      </w:r>
-                      <w:r>
-                        <w:rPr>
-                          <w:b/>
-                          <w:bCs/>
-                        </w:rPr>
-                        <w:t>10</w:t>
+                        <w:t>Figure 10</w:t>
                       </w:r>
                       <w:r>
                         <w:rPr>
@@ -8508,43 +8301,7 @@
               <w:szCs w:val="24"/>
               <w:lang w:eastAsia="zh-CN"/>
             </w:rPr>
-            <m:t>x</m:t>
-          </m:r>
-          <m:r>
-            <w:rPr>
-              <w:rFonts w:ascii="Cambria Math" w:hAnsi="Cambria Math"/>
-              <w:sz w:val="24"/>
-              <w:szCs w:val="24"/>
-              <w:lang w:eastAsia="zh-CN"/>
-            </w:rPr>
-            <m:t xml:space="preserve"> </m:t>
-          </m:r>
-          <m:r>
-            <w:rPr>
-              <w:rFonts w:ascii="Cambria Math" w:hAnsi="Cambria Math"/>
-              <w:sz w:val="24"/>
-              <w:szCs w:val="24"/>
-              <w:lang w:eastAsia="zh-CN"/>
-            </w:rPr>
-            <m:t>axis</m:t>
-          </m:r>
-          <m:r>
-            <w:rPr>
-              <w:rFonts w:ascii="Cambria Math" w:hAnsi="Cambria Math"/>
-              <w:sz w:val="24"/>
-              <w:szCs w:val="24"/>
-              <w:lang w:eastAsia="zh-CN"/>
-            </w:rPr>
-            <m:t xml:space="preserve"> value</m:t>
-          </m:r>
-          <m:r>
-            <w:rPr>
-              <w:rFonts w:ascii="Cambria Math" w:hAnsi="Cambria Math"/>
-              <w:sz w:val="24"/>
-              <w:szCs w:val="24"/>
-              <w:lang w:eastAsia="zh-CN"/>
-            </w:rPr>
-            <m:t xml:space="preserve">= </m:t>
+            <m:t xml:space="preserve">x axis value= </m:t>
           </m:r>
           <m:f>
             <m:fPr>
@@ -8750,13 +8507,23 @@
           <w:lang w:eastAsia="zh-CN"/>
         </w:rPr>
       </w:pPr>
-      <w:r>
-        <w:rPr>
-          <w:sz w:val="24"/>
-          <w:szCs w:val="24"/>
-          <w:lang w:eastAsia="zh-CN"/>
-        </w:rPr>
-        <w:t xml:space="preserve">where </w:t>
+      <w:proofErr w:type="gramStart"/>
+      <w:r>
+        <w:rPr>
+          <w:sz w:val="24"/>
+          <w:szCs w:val="24"/>
+          <w:lang w:eastAsia="zh-CN"/>
+        </w:rPr>
+        <w:t>where</w:t>
+      </w:r>
+      <w:proofErr w:type="gramEnd"/>
+      <w:r>
+        <w:rPr>
+          <w:sz w:val="24"/>
+          <w:szCs w:val="24"/>
+          <w:lang w:eastAsia="zh-CN"/>
+        </w:rPr>
+        <w:t xml:space="preserve"> </w:t>
       </w:r>
       <m:oMath>
         <m:sSub>
@@ -8920,15 +8687,33 @@
           <w:szCs w:val="24"/>
           <w:lang w:eastAsia="zh-CN"/>
         </w:rPr>
-        <w:t xml:space="preserve">curve can be input by either AFO Input text file shown in Figure 10 or </w:t>
-      </w:r>
-      <w:r>
-        <w:rPr>
-          <w:sz w:val="24"/>
-          <w:szCs w:val="24"/>
-          <w:lang w:eastAsia="zh-CN"/>
-        </w:rPr>
-        <w:t xml:space="preserve">OpenSim software GUI, and the input curve can be </w:t>
+        <w:t xml:space="preserve">curve can be input by </w:t>
+      </w:r>
+      <w:proofErr w:type="gramStart"/>
+      <w:r>
+        <w:rPr>
+          <w:sz w:val="24"/>
+          <w:szCs w:val="24"/>
+          <w:lang w:eastAsia="zh-CN"/>
+        </w:rPr>
+        <w:t xml:space="preserve">either AFO Input text file shown in Figure 10 or </w:t>
+      </w:r>
+      <w:r>
+        <w:rPr>
+          <w:sz w:val="24"/>
+          <w:szCs w:val="24"/>
+          <w:lang w:eastAsia="zh-CN"/>
+        </w:rPr>
+        <w:t>OpenSim software GUI, and</w:t>
+      </w:r>
+      <w:proofErr w:type="gramEnd"/>
+      <w:r>
+        <w:rPr>
+          <w:sz w:val="24"/>
+          <w:szCs w:val="24"/>
+          <w:lang w:eastAsia="zh-CN"/>
+        </w:rPr>
+        <w:t xml:space="preserve"> the input curve can be </w:t>
       </w:r>
       <w:r>
         <w:rPr>
@@ -8959,7 +8744,6 @@
       <w:pPr>
         <w:jc w:val="both"/>
         <w:rPr>
-          <w:rFonts w:hint="eastAsia"/>
           <w:sz w:val="24"/>
           <w:szCs w:val="24"/>
           <w:lang w:eastAsia="zh-CN"/>
@@ -8968,6 +8752,7 @@
       <w:r>
         <w:rPr>
           <w:noProof/>
+          <w:lang w:eastAsia="zh-CN"/>
         </w:rPr>
         <w:drawing>
           <wp:anchor distT="0" distB="0" distL="114300" distR="114300" simplePos="0" relativeHeight="251744256" behindDoc="1" locked="0" layoutInCell="1" allowOverlap="1" wp14:anchorId="0CCCF10A" wp14:editId="317A7960">
@@ -9138,6 +8923,7 @@
           <w:noProof/>
           <w:sz w:val="24"/>
           <w:szCs w:val="24"/>
+          <w:lang w:eastAsia="zh-CN"/>
         </w:rPr>
         <mc:AlternateContent>
           <mc:Choice Requires="wps">
@@ -9193,14 +8979,7 @@
                                 <w:b/>
                                 <w:bCs/>
                               </w:rPr>
-                              <w:t>Figure 1</w:t>
-                            </w:r>
-                            <w:r>
-                              <w:rPr>
-                                <w:b/>
-                                <w:bCs/>
-                              </w:rPr>
-                              <w:t>1</w:t>
+                              <w:t>Figure 11</w:t>
                             </w:r>
                             <w:r>
                               <w:rPr>
@@ -9271,14 +9050,7 @@
                           <w:b/>
                           <w:bCs/>
                         </w:rPr>
-                        <w:t>Figure 1</w:t>
-                      </w:r>
-                      <w:r>
-                        <w:rPr>
-                          <w:b/>
-                          <w:bCs/>
-                        </w:rPr>
-                        <w:t>1</w:t>
+                        <w:t>Figure 11</w:t>
                       </w:r>
                       <w:r>
                         <w:rPr>
@@ -9442,6 +9214,7 @@
       <w:r>
         <w:rPr>
           <w:noProof/>
+          <w:lang w:eastAsia="zh-CN"/>
         </w:rPr>
         <w:drawing>
           <wp:anchor distT="0" distB="0" distL="114300" distR="114300" simplePos="0" relativeHeight="251747328" behindDoc="1" locked="0" layoutInCell="1" allowOverlap="1" wp14:anchorId="6FA0C4EB" wp14:editId="061D7D13">
@@ -9519,6 +9292,7 @@
           <w:noProof/>
           <w:sz w:val="24"/>
           <w:szCs w:val="24"/>
+          <w:lang w:eastAsia="zh-CN"/>
         </w:rPr>
         <mc:AlternateContent>
           <mc:Choice Requires="wps">
@@ -9574,14 +9348,7 @@
                                 <w:b/>
                                 <w:bCs/>
                               </w:rPr>
-                              <w:t>Figure 1</w:t>
-                            </w:r>
-                            <w:r>
-                              <w:rPr>
-                                <w:b/>
-                                <w:bCs/>
-                              </w:rPr>
-                              <w:t>2</w:t>
+                              <w:t>Figure 12</w:t>
                             </w:r>
                             <w:r>
                               <w:rPr>
@@ -9632,14 +9399,7 @@
                           <w:b/>
                           <w:bCs/>
                         </w:rPr>
-                        <w:t>Figure 1</w:t>
-                      </w:r>
-                      <w:r>
-                        <w:rPr>
-                          <w:b/>
-                          <w:bCs/>
-                        </w:rPr>
-                        <w:t>2</w:t>
+                        <w:t>Figure 12</w:t>
                       </w:r>
                       <w:r>
                         <w:rPr>
@@ -9775,24 +9535,9 @@
           <w:szCs w:val="24"/>
           <w:lang w:eastAsia="zh-CN"/>
         </w:rPr>
-        <w:t xml:space="preserve">Y-Quantity </w:t>
-      </w:r>
-      <w:r>
-        <w:rPr>
-          <w:sz w:val="24"/>
-          <w:szCs w:val="24"/>
-          <w:lang w:eastAsia="zh-CN"/>
-        </w:rPr>
-        <w:t xml:space="preserve"> button</w:t>
-      </w:r>
-      <w:r>
-        <w:rPr>
-          <w:sz w:val="24"/>
-          <w:szCs w:val="24"/>
-          <w:lang w:eastAsia="zh-CN"/>
-        </w:rPr>
-        <w:t xml:space="preserve"> and select </w:t>
-      </w:r>
+        <w:t>Y-</w:t>
+      </w:r>
+      <w:proofErr w:type="gramStart"/>
       <w:r>
         <w:rPr>
           <w:b/>
@@ -9801,23 +9546,24 @@
           <w:szCs w:val="24"/>
           <w:lang w:eastAsia="zh-CN"/>
         </w:rPr>
-        <w:t xml:space="preserve">Load file </w:t>
-      </w:r>
-      <w:r>
-        <w:rPr>
-          <w:sz w:val="24"/>
-          <w:szCs w:val="24"/>
-          <w:lang w:eastAsia="zh-CN"/>
-        </w:rPr>
-        <w:t xml:space="preserve">to select the set of result being plot. </w:t>
-      </w:r>
-      <w:r>
-        <w:rPr>
-          <w:sz w:val="24"/>
-          <w:szCs w:val="24"/>
-          <w:lang w:eastAsia="zh-CN"/>
-        </w:rPr>
-        <w:t xml:space="preserve">In the </w:t>
+        <w:t xml:space="preserve">Quantity </w:t>
+      </w:r>
+      <w:r>
+        <w:rPr>
+          <w:sz w:val="24"/>
+          <w:szCs w:val="24"/>
+          <w:lang w:eastAsia="zh-CN"/>
+        </w:rPr>
+        <w:t xml:space="preserve"> button</w:t>
+      </w:r>
+      <w:proofErr w:type="gramEnd"/>
+      <w:r>
+        <w:rPr>
+          <w:sz w:val="24"/>
+          <w:szCs w:val="24"/>
+          <w:lang w:eastAsia="zh-CN"/>
+        </w:rPr>
+        <w:t xml:space="preserve"> and select </w:t>
       </w:r>
       <w:r>
         <w:rPr>
@@ -9827,6 +9573,32 @@
           <w:szCs w:val="24"/>
           <w:lang w:eastAsia="zh-CN"/>
         </w:rPr>
+        <w:t xml:space="preserve">Load file </w:t>
+      </w:r>
+      <w:r>
+        <w:rPr>
+          <w:sz w:val="24"/>
+          <w:szCs w:val="24"/>
+          <w:lang w:eastAsia="zh-CN"/>
+        </w:rPr>
+        <w:t xml:space="preserve">to select the set of result being plot. </w:t>
+      </w:r>
+      <w:r>
+        <w:rPr>
+          <w:sz w:val="24"/>
+          <w:szCs w:val="24"/>
+          <w:lang w:eastAsia="zh-CN"/>
+        </w:rPr>
+        <w:t xml:space="preserve">In the </w:t>
+      </w:r>
+      <w:r>
+        <w:rPr>
+          <w:b/>
+          <w:bCs/>
+          <w:sz w:val="24"/>
+          <w:szCs w:val="24"/>
+          <w:lang w:eastAsia="zh-CN"/>
+        </w:rPr>
         <w:t>Filter by pattern</w:t>
       </w:r>
       <w:r>
@@ -9875,15 +9647,7 @@
           <w:szCs w:val="24"/>
           <w:lang w:eastAsia="zh-CN"/>
         </w:rPr>
-        <w:t xml:space="preserve"> </w:t>
-      </w:r>
-      <w:r>
-        <w:rPr>
-          <w:sz w:val="24"/>
-          <w:szCs w:val="24"/>
-          <w:lang w:eastAsia="zh-CN"/>
-        </w:rPr>
-        <w:t xml:space="preserve">For evaluating the level of ankle inversion, </w:t>
+        <w:t xml:space="preserve"> For evaluating the level of ankle inversion, </w:t>
       </w:r>
       <w:proofErr w:type="spellStart"/>
       <w:r>
@@ -10391,13 +10155,15 @@
           </mc:Choice>
           <mc:Fallback>
             <w:pict>
-              <v:group w14:anchorId="42DD60F9" id="Group 242" o:spid="_x0000_s1097" style="position:absolute;left:0;text-align:left;margin-left:0;margin-top:.65pt;width:402.75pt;height:361.95pt;z-index:251757568;mso-position-horizontal:center;mso-position-horizontal-relative:margin" coordsize="51149,45967" o:gfxdata="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&#1